<commit_message>
Fixed bug in Betaalmodule
Fixed bug in Betaalmodule die te doen had met RFID card niet goed inlezen. Ook programma proper gemaakt.
</commit_message>
<xml_diff>
--- a/GIP_RM_Documentatie/GIP_RM_Logboek.docx
+++ b/GIP_RM_Documentatie/GIP_RM_Logboek.docx
@@ -88,8 +88,6 @@
       <w:r>
         <w:t xml:space="preserve">Na de Kerstvakantie flipperkast maken. </w:t>
       </w:r>
-      <w:bookmarkStart w:id="0" w:name="_GoBack"/>
-      <w:bookmarkEnd w:id="0"/>
     </w:p>
     <w:p/>
     <w:p/>
@@ -784,11 +782,23 @@
           <w:numId w:val="3"/>
         </w:numPr>
         <w:ind w:left="709"/>
-      </w:pPr>
-      <w:r>
+        <w:rPr>
+          <w:b/>
+          <w:bCs/>
+        </w:rPr>
+      </w:pPr>
+      <w:r>
+        <w:rPr>
+          <w:b/>
+          <w:bCs/>
+        </w:rPr>
         <w:t xml:space="preserve">7/10/20 </w:t>
       </w:r>
       <w:r>
+        <w:rPr>
+          <w:b/>
+          <w:bCs/>
+        </w:rPr>
         <w:tab/>
         <w:t>3u30</w:t>
       </w:r>
@@ -836,6 +846,390 @@
       <w:r>
         <w:t xml:space="preserve">Voorbereiden jury bespreking. </w:t>
       </w:r>
+    </w:p>
+    <w:p/>
+    <w:p>
+      <w:pPr>
+        <w:pStyle w:val="Lijstalinea"/>
+        <w:numPr>
+          <w:ilvl w:val="0"/>
+          <w:numId w:val="5"/>
+        </w:numPr>
+        <w:rPr>
+          <w:b/>
+          <w:bCs/>
+        </w:rPr>
+      </w:pPr>
+      <w:r>
+        <w:rPr>
+          <w:b/>
+          <w:bCs/>
+        </w:rPr>
+        <w:lastRenderedPageBreak/>
+        <w:t xml:space="preserve">8/10/20 </w:t>
+      </w:r>
+      <w:r>
+        <w:rPr>
+          <w:b/>
+          <w:bCs/>
+        </w:rPr>
+        <w:tab/>
+        <w:t>2u</w:t>
+      </w:r>
+    </w:p>
+    <w:p>
+      <w:pPr>
+        <w:pStyle w:val="Lijstalinea"/>
+        <w:numPr>
+          <w:ilvl w:val="1"/>
+          <w:numId w:val="5"/>
+        </w:numPr>
+      </w:pPr>
+      <w:r>
+        <w:t>Jurybespreking</w:t>
+      </w:r>
+    </w:p>
+    <w:p>
+      <w:pPr>
+        <w:pStyle w:val="Lijstalinea"/>
+        <w:spacing w:line="240" w:lineRule="auto"/>
+        <w:ind w:left="1440"/>
+      </w:pPr>
+    </w:p>
+    <w:p>
+      <w:pPr>
+        <w:pStyle w:val="Lijstalinea"/>
+        <w:numPr>
+          <w:ilvl w:val="0"/>
+          <w:numId w:val="5"/>
+        </w:numPr>
+        <w:rPr>
+          <w:b/>
+          <w:bCs/>
+        </w:rPr>
+      </w:pPr>
+      <w:r>
+        <w:rPr>
+          <w:b/>
+          <w:bCs/>
+        </w:rPr>
+        <w:t>10-11/10/20</w:t>
+      </w:r>
+      <w:r>
+        <w:rPr>
+          <w:b/>
+          <w:bCs/>
+        </w:rPr>
+        <w:tab/>
+        <w:t>4u</w:t>
+      </w:r>
+    </w:p>
+    <w:p>
+      <w:pPr>
+        <w:pStyle w:val="Lijstalinea"/>
+        <w:numPr>
+          <w:ilvl w:val="1"/>
+          <w:numId w:val="5"/>
+        </w:numPr>
+        <w:spacing w:line="240" w:lineRule="auto"/>
+        <w:rPr>
+          <w:b/>
+          <w:bCs/>
+        </w:rPr>
+      </w:pPr>
+      <w:r>
+        <w:t>Programmeren aan betaalmodule</w:t>
+      </w:r>
+    </w:p>
+    <w:p>
+      <w:pPr>
+        <w:pStyle w:val="Lijstalinea"/>
+        <w:spacing w:line="240" w:lineRule="auto"/>
+        <w:rPr>
+          <w:b/>
+          <w:bCs/>
+        </w:rPr>
+      </w:pPr>
+    </w:p>
+    <w:p>
+      <w:pPr>
+        <w:pStyle w:val="Lijstalinea"/>
+        <w:numPr>
+          <w:ilvl w:val="0"/>
+          <w:numId w:val="5"/>
+        </w:numPr>
+        <w:spacing w:line="240" w:lineRule="auto"/>
+        <w:rPr>
+          <w:b/>
+          <w:bCs/>
+        </w:rPr>
+      </w:pPr>
+      <w:r>
+        <w:rPr>
+          <w:b/>
+          <w:bCs/>
+        </w:rPr>
+        <w:t>12/10/20</w:t>
+      </w:r>
+      <w:r>
+        <w:rPr>
+          <w:b/>
+          <w:bCs/>
+        </w:rPr>
+        <w:tab/>
+        <w:t>2u</w:t>
+      </w:r>
+    </w:p>
+    <w:p>
+      <w:pPr>
+        <w:pStyle w:val="Lijstalinea"/>
+        <w:numPr>
+          <w:ilvl w:val="1"/>
+          <w:numId w:val="5"/>
+        </w:numPr>
+        <w:spacing w:line="240" w:lineRule="auto"/>
+        <w:rPr>
+          <w:b/>
+          <w:bCs/>
+        </w:rPr>
+      </w:pPr>
+      <w:r>
+        <w:t xml:space="preserve">Programmeren in klas en bugs uithalen. </w:t>
+      </w:r>
+    </w:p>
+    <w:p>
+      <w:pPr>
+        <w:pStyle w:val="Lijstalinea"/>
+        <w:spacing w:line="240" w:lineRule="auto"/>
+        <w:ind w:left="1440"/>
+        <w:rPr>
+          <w:b/>
+          <w:bCs/>
+        </w:rPr>
+      </w:pPr>
+    </w:p>
+    <w:p>
+      <w:pPr>
+        <w:pStyle w:val="Lijstalinea"/>
+        <w:numPr>
+          <w:ilvl w:val="0"/>
+          <w:numId w:val="5"/>
+        </w:numPr>
+        <w:spacing w:line="240" w:lineRule="auto"/>
+        <w:rPr>
+          <w:b/>
+          <w:bCs/>
+        </w:rPr>
+      </w:pPr>
+      <w:r>
+        <w:rPr>
+          <w:b/>
+          <w:bCs/>
+        </w:rPr>
+        <w:t>14/10/20</w:t>
+      </w:r>
+      <w:r>
+        <w:rPr>
+          <w:b/>
+          <w:bCs/>
+        </w:rPr>
+        <w:tab/>
+        <w:t>1u</w:t>
+      </w:r>
+    </w:p>
+    <w:p>
+      <w:pPr>
+        <w:pStyle w:val="Lijstalinea"/>
+        <w:numPr>
+          <w:ilvl w:val="1"/>
+          <w:numId w:val="5"/>
+        </w:numPr>
+        <w:spacing w:line="240" w:lineRule="auto"/>
+        <w:rPr>
+          <w:b/>
+          <w:bCs/>
+        </w:rPr>
+      </w:pPr>
+      <w:proofErr w:type="spellStart"/>
+      <w:r>
+        <w:t>Ideeen</w:t>
+      </w:r>
+      <w:proofErr w:type="spellEnd"/>
+      <w:r>
+        <w:t xml:space="preserve"> uittesten voor lichtsluis. </w:t>
+      </w:r>
+    </w:p>
+    <w:p>
+      <w:pPr>
+        <w:pStyle w:val="Lijstalinea"/>
+        <w:spacing w:line="240" w:lineRule="auto"/>
+        <w:ind w:left="1440"/>
+      </w:pPr>
+    </w:p>
+    <w:p>
+      <w:pPr>
+        <w:pStyle w:val="Lijstalinea"/>
+        <w:numPr>
+          <w:ilvl w:val="0"/>
+          <w:numId w:val="5"/>
+        </w:numPr>
+        <w:spacing w:line="240" w:lineRule="auto"/>
+        <w:rPr>
+          <w:b/>
+          <w:bCs/>
+        </w:rPr>
+      </w:pPr>
+      <w:r>
+        <w:rPr>
+          <w:b/>
+          <w:bCs/>
+        </w:rPr>
+        <w:t>19/10/20</w:t>
+      </w:r>
+      <w:r>
+        <w:rPr>
+          <w:b/>
+          <w:bCs/>
+        </w:rPr>
+        <w:tab/>
+        <w:t>2u</w:t>
+      </w:r>
+    </w:p>
+    <w:p>
+      <w:pPr>
+        <w:pStyle w:val="Lijstalinea"/>
+        <w:numPr>
+          <w:ilvl w:val="1"/>
+          <w:numId w:val="5"/>
+        </w:numPr>
+        <w:spacing w:line="240" w:lineRule="auto"/>
+        <w:rPr>
+          <w:b/>
+          <w:bCs/>
+        </w:rPr>
+      </w:pPr>
+      <w:r>
+        <w:t>Werken met een lichtsluis uittesten</w:t>
+      </w:r>
+    </w:p>
+    <w:p>
+      <w:pPr>
+        <w:pStyle w:val="Lijstalinea"/>
+        <w:numPr>
+          <w:ilvl w:val="1"/>
+          <w:numId w:val="5"/>
+        </w:numPr>
+        <w:spacing w:line="240" w:lineRule="auto"/>
+        <w:rPr>
+          <w:b/>
+          <w:bCs/>
+        </w:rPr>
+      </w:pPr>
+      <w:r>
+        <w:t>Bugs fixen</w:t>
+      </w:r>
+    </w:p>
+    <w:p>
+      <w:pPr>
+        <w:pStyle w:val="Lijstalinea"/>
+        <w:spacing w:line="240" w:lineRule="auto"/>
+        <w:ind w:left="1440"/>
+        <w:rPr>
+          <w:b/>
+          <w:bCs/>
+        </w:rPr>
+      </w:pPr>
+    </w:p>
+    <w:p>
+      <w:pPr>
+        <w:pStyle w:val="Lijstalinea"/>
+        <w:numPr>
+          <w:ilvl w:val="0"/>
+          <w:numId w:val="5"/>
+        </w:numPr>
+        <w:spacing w:line="240" w:lineRule="auto"/>
+        <w:rPr>
+          <w:b/>
+          <w:bCs/>
+        </w:rPr>
+      </w:pPr>
+      <w:r>
+        <w:rPr>
+          <w:b/>
+          <w:bCs/>
+        </w:rPr>
+        <w:t>21/10/20</w:t>
+      </w:r>
+      <w:r>
+        <w:rPr>
+          <w:b/>
+          <w:bCs/>
+        </w:rPr>
+        <w:tab/>
+        <w:t>1u30</w:t>
+      </w:r>
+    </w:p>
+    <w:p>
+      <w:pPr>
+        <w:pStyle w:val="Lijstalinea"/>
+        <w:numPr>
+          <w:ilvl w:val="1"/>
+          <w:numId w:val="5"/>
+        </w:numPr>
+        <w:spacing w:line="240" w:lineRule="auto"/>
+        <w:rPr>
+          <w:b/>
+          <w:bCs/>
+        </w:rPr>
+      </w:pPr>
+      <w:r>
+        <w:t xml:space="preserve">Logboek aanvullen. </w:t>
+      </w:r>
+    </w:p>
+    <w:p>
+      <w:pPr>
+        <w:pStyle w:val="Lijstalinea"/>
+        <w:numPr>
+          <w:ilvl w:val="1"/>
+          <w:numId w:val="5"/>
+        </w:numPr>
+        <w:spacing w:line="240" w:lineRule="auto"/>
+        <w:rPr>
+          <w:b/>
+          <w:bCs/>
+        </w:rPr>
+      </w:pPr>
+      <w:r>
+        <w:t xml:space="preserve">Betaalmodule programma verkleinen </w:t>
+      </w:r>
+    </w:p>
+    <w:p>
+      <w:pPr>
+        <w:pStyle w:val="Lijstalinea"/>
+        <w:numPr>
+          <w:ilvl w:val="1"/>
+          <w:numId w:val="5"/>
+        </w:numPr>
+        <w:spacing w:line="240" w:lineRule="auto"/>
+        <w:rPr>
+          <w:b/>
+          <w:bCs/>
+        </w:rPr>
+      </w:pPr>
+      <w:r>
+        <w:t xml:space="preserve">Proberen bug te fiksen </w:t>
+      </w:r>
+      <w:bookmarkStart w:id="0" w:name="_GoBack"/>
+      <w:bookmarkEnd w:id="0"/>
+    </w:p>
+    <w:p>
+      <w:pPr>
+        <w:spacing w:line="240" w:lineRule="auto"/>
+        <w:rPr>
+          <w:b/>
+          <w:bCs/>
+        </w:rPr>
+      </w:pPr>
     </w:p>
     <w:sectPr>
       <w:footerReference w:type="default" r:id="rId8"/>
@@ -943,6 +1337,119 @@
 <file path=word/numbering.xml><?xml version="1.0" encoding="utf-8"?>
 <w:numbering xmlns:wpc="http://schemas.microsoft.com/office/word/2010/wordprocessingCanvas" xmlns:cx="http://schemas.microsoft.com/office/drawing/2014/chartex" xmlns:cx1="http://schemas.microsoft.com/office/drawing/2015/9/8/chartex" xmlns:cx2="http://schemas.microsoft.com/office/drawing/2015/10/21/chartex" xmlns:cx3="http://schemas.microsoft.com/office/drawing/2016/5/9/chartex" xmlns:cx4="http://schemas.microsoft.com/office/drawing/2016/5/10/chartex" xmlns:cx5="http://schemas.microsoft.com/office/drawing/2016/5/11/chartex" xmlns:cx6="http://schemas.microsoft.com/office/drawing/2016/5/12/chartex" xmlns:cx7="http://schemas.microsoft.com/office/drawing/2016/5/13/chartex" xmlns:cx8="http://schemas.microsoft.com/office/drawing/2016/5/14/chartex" xmlns:mc="http://schemas.openxmlformats.org/markup-compatibility/2006" xmlns:aink="http://schemas.microsoft.com/office/drawing/2016/ink" xmlns:am3d="http://schemas.microsoft.com/office/drawing/2017/model3d" xmlns:o="urn:schemas-microsoft-com:office:office" xmlns:r="http://schemas.openxmlformats.org/officeDocument/2006/relationships" xmlns:m="http://schemas.openxmlformats.org/officeDocument/2006/math" xmlns:v="urn:schemas-microsoft-com:vml" xmlns:wp14="http://schemas.microsoft.com/office/word/2010/wordprocessingDrawing" xmlns:wp="http://schemas.openxmlformats.org/drawingml/2006/wordprocessingDrawing" xmlns:w10="urn:schemas-microsoft-com:office:word" xmlns:w="http://schemas.openxmlformats.org/wordprocessingml/2006/main" xmlns:w14="http://schemas.microsoft.com/office/word/2010/wordml" xmlns:w15="http://schemas.microsoft.com/office/word/2012/wordml" xmlns:w16cid="http://schemas.microsoft.com/office/word/2016/wordml/cid" xmlns:w16se="http://schemas.microsoft.com/office/word/2015/wordml/symex" xmlns:wpg="http://schemas.microsoft.com/office/word/2010/wordprocessingGroup" xmlns:wpi="http://schemas.microsoft.com/office/word/2010/wordprocessingInk" xmlns:wne="http://schemas.microsoft.com/office/word/2006/wordml" xmlns:wps="http://schemas.microsoft.com/office/word/2010/wordprocessingShape" mc:Ignorable="w14 w15 w16se w16cid wp14">
   <w:abstractNum w:abstractNumId="0" w15:restartNumberingAfterBreak="0">
+    <w:nsid w:val="0A370BDC"/>
+    <w:multiLevelType w:val="hybridMultilevel"/>
+    <w:tmpl w:val="443AF83E"/>
+    <w:lvl w:ilvl="0" w:tplc="08130001">
+      <w:start w:val="1"/>
+      <w:numFmt w:val="bullet"/>
+      <w:lvlText w:val=""/>
+      <w:lvlJc w:val="left"/>
+      <w:pPr>
+        <w:ind w:left="720" w:hanging="360"/>
+      </w:pPr>
+      <w:rPr>
+        <w:rFonts w:ascii="Symbol" w:hAnsi="Symbol" w:hint="default"/>
+      </w:rPr>
+    </w:lvl>
+    <w:lvl w:ilvl="1" w:tplc="08130003">
+      <w:start w:val="1"/>
+      <w:numFmt w:val="bullet"/>
+      <w:lvlText w:val="o"/>
+      <w:lvlJc w:val="left"/>
+      <w:pPr>
+        <w:ind w:left="1440" w:hanging="360"/>
+      </w:pPr>
+      <w:rPr>
+        <w:rFonts w:ascii="Courier New" w:hAnsi="Courier New" w:cs="Courier New" w:hint="default"/>
+      </w:rPr>
+    </w:lvl>
+    <w:lvl w:ilvl="2" w:tplc="08130005">
+      <w:start w:val="1"/>
+      <w:numFmt w:val="bullet"/>
+      <w:lvlText w:val=""/>
+      <w:lvlJc w:val="left"/>
+      <w:pPr>
+        <w:ind w:left="2160" w:hanging="360"/>
+      </w:pPr>
+      <w:rPr>
+        <w:rFonts w:ascii="Wingdings" w:hAnsi="Wingdings" w:hint="default"/>
+      </w:rPr>
+    </w:lvl>
+    <w:lvl w:ilvl="3" w:tplc="08130001">
+      <w:start w:val="1"/>
+      <w:numFmt w:val="bullet"/>
+      <w:lvlText w:val=""/>
+      <w:lvlJc w:val="left"/>
+      <w:pPr>
+        <w:ind w:left="2880" w:hanging="360"/>
+      </w:pPr>
+      <w:rPr>
+        <w:rFonts w:ascii="Symbol" w:hAnsi="Symbol" w:hint="default"/>
+      </w:rPr>
+    </w:lvl>
+    <w:lvl w:ilvl="4" w:tplc="08130003">
+      <w:start w:val="1"/>
+      <w:numFmt w:val="bullet"/>
+      <w:lvlText w:val="o"/>
+      <w:lvlJc w:val="left"/>
+      <w:pPr>
+        <w:ind w:left="3600" w:hanging="360"/>
+      </w:pPr>
+      <w:rPr>
+        <w:rFonts w:ascii="Courier New" w:hAnsi="Courier New" w:cs="Courier New" w:hint="default"/>
+      </w:rPr>
+    </w:lvl>
+    <w:lvl w:ilvl="5" w:tplc="08130005" w:tentative="1">
+      <w:start w:val="1"/>
+      <w:numFmt w:val="bullet"/>
+      <w:lvlText w:val=""/>
+      <w:lvlJc w:val="left"/>
+      <w:pPr>
+        <w:ind w:left="4320" w:hanging="360"/>
+      </w:pPr>
+      <w:rPr>
+        <w:rFonts w:ascii="Wingdings" w:hAnsi="Wingdings" w:hint="default"/>
+      </w:rPr>
+    </w:lvl>
+    <w:lvl w:ilvl="6" w:tplc="08130001" w:tentative="1">
+      <w:start w:val="1"/>
+      <w:numFmt w:val="bullet"/>
+      <w:lvlText w:val=""/>
+      <w:lvlJc w:val="left"/>
+      <w:pPr>
+        <w:ind w:left="5040" w:hanging="360"/>
+      </w:pPr>
+      <w:rPr>
+        <w:rFonts w:ascii="Symbol" w:hAnsi="Symbol" w:hint="default"/>
+      </w:rPr>
+    </w:lvl>
+    <w:lvl w:ilvl="7" w:tplc="08130003" w:tentative="1">
+      <w:start w:val="1"/>
+      <w:numFmt w:val="bullet"/>
+      <w:lvlText w:val="o"/>
+      <w:lvlJc w:val="left"/>
+      <w:pPr>
+        <w:ind w:left="5760" w:hanging="360"/>
+      </w:pPr>
+      <w:rPr>
+        <w:rFonts w:ascii="Courier New" w:hAnsi="Courier New" w:cs="Courier New" w:hint="default"/>
+      </w:rPr>
+    </w:lvl>
+    <w:lvl w:ilvl="8" w:tplc="08130005" w:tentative="1">
+      <w:start w:val="1"/>
+      <w:numFmt w:val="bullet"/>
+      <w:lvlText w:val=""/>
+      <w:lvlJc w:val="left"/>
+      <w:pPr>
+        <w:ind w:left="6480" w:hanging="360"/>
+      </w:pPr>
+      <w:rPr>
+        <w:rFonts w:ascii="Wingdings" w:hAnsi="Wingdings" w:hint="default"/>
+      </w:rPr>
+    </w:lvl>
+  </w:abstractNum>
+  <w:abstractNum w:abstractNumId="1" w15:restartNumberingAfterBreak="0">
     <w:nsid w:val="283C52D7"/>
     <w:multiLevelType w:val="hybridMultilevel"/>
     <w:tmpl w:val="D3944DF0"/>
@@ -1055,7 +1562,7 @@
       </w:rPr>
     </w:lvl>
   </w:abstractNum>
-  <w:abstractNum w:abstractNumId="1" w15:restartNumberingAfterBreak="0">
+  <w:abstractNum w:abstractNumId="2" w15:restartNumberingAfterBreak="0">
     <w:nsid w:val="530D6F31"/>
     <w:multiLevelType w:val="hybridMultilevel"/>
     <w:tmpl w:val="2D64BEB0"/>
@@ -1168,7 +1675,7 @@
       </w:rPr>
     </w:lvl>
   </w:abstractNum>
-  <w:abstractNum w:abstractNumId="2" w15:restartNumberingAfterBreak="0">
+  <w:abstractNum w:abstractNumId="3" w15:restartNumberingAfterBreak="0">
     <w:nsid w:val="733922AF"/>
     <w:multiLevelType w:val="hybridMultilevel"/>
     <w:tmpl w:val="96304C76"/>
@@ -1254,7 +1761,7 @@
       </w:pPr>
     </w:lvl>
   </w:abstractNum>
-  <w:abstractNum w:abstractNumId="3" w15:restartNumberingAfterBreak="0">
+  <w:abstractNum w:abstractNumId="4" w15:restartNumberingAfterBreak="0">
     <w:nsid w:val="74D56EC7"/>
     <w:multiLevelType w:val="hybridMultilevel"/>
     <w:tmpl w:val="0CB038E6"/>
@@ -1368,16 +1875,19 @@
     </w:lvl>
   </w:abstractNum>
   <w:num w:numId="1">
+    <w:abstractNumId w:val="2"/>
+  </w:num>
+  <w:num w:numId="2">
+    <w:abstractNumId w:val="4"/>
+  </w:num>
+  <w:num w:numId="3">
     <w:abstractNumId w:val="1"/>
   </w:num>
-  <w:num w:numId="2">
+  <w:num w:numId="4">
     <w:abstractNumId w:val="3"/>
   </w:num>
-  <w:num w:numId="3">
+  <w:num w:numId="5">
     <w:abstractNumId w:val="0"/>
-  </w:num>
-  <w:num w:numId="4">
-    <w:abstractNumId w:val="2"/>
   </w:num>
 </w:numbering>
 </file>

</xml_diff>